<commit_message>
Add gif and video
</commit_message>
<xml_diff>
--- a/Module-2---Lesson-2.docx
+++ b/Module-2---Lesson-2.docx
@@ -595,6 +595,132 @@
           </m:r>
         </m:oMath>
       </m:oMathPara>
+    </w:p>
+    <w:p>
+      <w:pPr>
+        <w:pStyle w:val="Heading2"/>
+      </w:pPr>
+      <w:bookmarkStart w:id="27" w:name="insert-images"/>
+      <w:r>
+        <w:t xml:space="preserve">Insert Images</w:t>
+      </w:r>
+      <w:bookmarkEnd w:id="27"/>
+    </w:p>
+    <w:p>
+      <w:pPr>
+        <w:pStyle w:val="FirstParagraph"/>
+      </w:pPr>
+      <w:r>
+        <w:t xml:space="preserve">Here is an image inserted</w:t>
+      </w:r>
+      <w:r>
+        <w:t xml:space="preserve"> </w:t>
+      </w:r>
+      <w:r>
+        <w:drawing>
+          <wp:inline>
+            <wp:extent cx="1776138" cy="1733051"/>
+            <wp:effectExtent b="0" l="0" r="0" t="0"/>
+            <wp:docPr descr="sunstar" title="" id="1" name="Picture"/>
+            <a:graphic>
+              <a:graphicData uri="http://schemas.openxmlformats.org/drawingml/2006/picture">
+                <pic:pic>
+                  <pic:nvPicPr>
+                    <pic:cNvPr descr="sunstar.png" id="0" name="Picture"/>
+                    <pic:cNvPicPr>
+                      <a:picLocks noChangeArrowheads="1" noChangeAspect="1"/>
+                    </pic:cNvPicPr>
+                  </pic:nvPicPr>
+                  <pic:blipFill>
+                    <a:blip r:embed="rId28"/>
+                    <a:stretch>
+                      <a:fillRect/>
+                    </a:stretch>
+                  </pic:blipFill>
+                  <pic:spPr bwMode="auto">
+                    <a:xfrm>
+                      <a:off x="0" y="0"/>
+                      <a:ext cx="1776138" cy="1733051"/>
+                    </a:xfrm>
+                    <a:prstGeom prst="rect">
+                      <a:avLst/>
+                    </a:prstGeom>
+                    <a:noFill/>
+                    <a:ln w="9525">
+                      <a:noFill/>
+                      <a:headEnd/>
+                      <a:tailEnd/>
+                    </a:ln>
+                  </pic:spPr>
+                </pic:pic>
+              </a:graphicData>
+            </a:graphic>
+          </wp:inline>
+        </w:drawing>
+      </w:r>
+    </w:p>
+    <w:p>
+      <w:pPr>
+        <w:pStyle w:val="BodyText"/>
+      </w:pPr>
+      <w:r>
+        <w:t xml:space="preserve">Here is the R logo</w:t>
+      </w:r>
+    </w:p>
+    <w:p>
+      <w:pPr>
+        <w:pStyle w:val="CaptionedFigure"/>
+      </w:pPr>
+      <w:r>
+        <w:drawing>
+          <wp:inline>
+            <wp:extent cx="5334000" cy="4133113"/>
+            <wp:effectExtent b="0" l="0" r="0" t="0"/>
+            <wp:docPr descr="r logo" title="" id="1" name="Picture"/>
+            <a:graphic>
+              <a:graphicData uri="http://schemas.openxmlformats.org/drawingml/2006/picture">
+                <pic:pic>
+                  <pic:nvPicPr>
+                    <pic:cNvPr descr="https://www.r-project.org/logo/Rlogo.svg" id="0" name="Picture"/>
+                    <pic:cNvPicPr>
+                      <a:picLocks noChangeArrowheads="1" noChangeAspect="1"/>
+                    </pic:cNvPicPr>
+                  </pic:nvPicPr>
+                  <pic:blipFill>
+                    <a:blip r:embed="rId29"/>
+                    <a:stretch>
+                      <a:fillRect/>
+                    </a:stretch>
+                  </pic:blipFill>
+                  <pic:spPr bwMode="auto">
+                    <a:xfrm>
+                      <a:off x="0" y="0"/>
+                      <a:ext cx="5334000" cy="4133113"/>
+                    </a:xfrm>
+                    <a:prstGeom prst="rect">
+                      <a:avLst/>
+                    </a:prstGeom>
+                    <a:noFill/>
+                    <a:ln w="9525">
+                      <a:noFill/>
+                      <a:headEnd/>
+                      <a:tailEnd/>
+                    </a:ln>
+                  </pic:spPr>
+                </pic:pic>
+              </a:graphicData>
+            </a:graphic>
+          </wp:inline>
+        </w:drawing>
+      </w:r>
+    </w:p>
+    <w:p>
+      <w:pPr>
+        <w:pStyle w:val="ImageCaption"/>
+      </w:pPr>
+      <w:r>
+        <w:t xml:space="preserve">r logo</w:t>
+      </w:r>
     </w:p>
     <w:sectPr/>
   </w:body>

</xml_diff>